<commit_message>
Checking in updated documentation
</commit_message>
<xml_diff>
--- a/JSON_API.docx
+++ b/JSON_API.docx
@@ -16,8 +16,6 @@
         </w:rPr>
         <w:t>OpenAquaponics – Notional version 1.0 API</w:t>
       </w:r>
-      <w:bookmarkStart w:id="0" w:name="_GoBack"/>
-      <w:bookmarkEnd w:id="0"/>
     </w:p>
     <w:p/>
     <w:p>
@@ -62,11 +60,18 @@
         <w:pStyle w:val="NoSpacing"/>
       </w:pPr>
       <w:r>
-        <w:t>TID = Task</w:t>
+        <w:t>TID = Task ID</w:t>
       </w:r>
+    </w:p>
+    <w:p>
+      <w:pPr>
+        <w:pStyle w:val="NoSpacing"/>
+      </w:pPr>
       <w:r>
-        <w:t xml:space="preserve"> ID</w:t>
+        <w:t>AID = Accounting ID</w:t>
       </w:r>
+      <w:bookmarkStart w:id="0" w:name="_GoBack"/>
+      <w:bookmarkEnd w:id="0"/>
     </w:p>
     <w:p>
       <w:pPr>
@@ -202,77 +207,65 @@
           </w:tcPr>
           <w:p>
             <w:r>
+              <w:t>/OACommunity</w:t>
+            </w:r>
+          </w:p>
+        </w:tc>
+        <w:tc>
+          <w:tcPr>
+            <w:tcW w:w="1350" w:type="dxa"/>
+          </w:tcPr>
+          <w:p>
+            <w:pPr>
+              <w:jc w:val="center"/>
+            </w:pPr>
+            <w:r>
+              <w:t>FALSE</w:t>
+            </w:r>
+          </w:p>
+        </w:tc>
+        <w:tc>
+          <w:tcPr>
+            <w:tcW w:w="5220" w:type="dxa"/>
+          </w:tcPr>
+          <w:p>
+            <w:r>
+              <w:t>High level statistics, number of users, total up time, number of groups, number of systems, number of nodes, a sample plot from a public account, etc.</w:t>
+            </w:r>
+          </w:p>
+        </w:tc>
+      </w:tr>
+      <w:tr>
+        <w:tc>
+          <w:tcPr>
+            <w:tcW w:w="1008" w:type="dxa"/>
+          </w:tcPr>
+          <w:p>
+            <w:pPr>
+              <w:jc w:val="center"/>
+            </w:pPr>
+            <w:r>
+              <w:t>GET</w:t>
+            </w:r>
+          </w:p>
+        </w:tc>
+        <w:tc>
+          <w:tcPr>
+            <w:tcW w:w="2952" w:type="dxa"/>
+          </w:tcPr>
+          <w:p>
+            <w:r>
               <w:t>/</w:t>
             </w:r>
-            <w:proofErr w:type="spellStart"/>
             <w:r>
               <w:t>OACommunity</w:t>
             </w:r>
-            <w:proofErr w:type="spellEnd"/>
-          </w:p>
-        </w:tc>
-        <w:tc>
-          <w:tcPr>
-            <w:tcW w:w="1350" w:type="dxa"/>
-          </w:tcPr>
-          <w:p>
-            <w:pPr>
-              <w:jc w:val="center"/>
-            </w:pPr>
-            <w:r>
-              <w:t>FALSE</w:t>
-            </w:r>
-          </w:p>
-        </w:tc>
-        <w:tc>
-          <w:tcPr>
-            <w:tcW w:w="5220" w:type="dxa"/>
-          </w:tcPr>
-          <w:p>
-            <w:r>
-              <w:t>High level statistics, number of users, total up time, number of groups, number of systems, number of nodes, a sample plot from a public account, etc.</w:t>
-            </w:r>
-          </w:p>
-        </w:tc>
-      </w:tr>
-      <w:tr>
-        <w:tc>
-          <w:tcPr>
-            <w:tcW w:w="1008" w:type="dxa"/>
-          </w:tcPr>
-          <w:p>
-            <w:pPr>
-              <w:jc w:val="center"/>
-            </w:pPr>
-            <w:r>
-              <w:t>GET</w:t>
-            </w:r>
-          </w:p>
-        </w:tc>
-        <w:tc>
-          <w:tcPr>
-            <w:tcW w:w="2952" w:type="dxa"/>
-          </w:tcPr>
-          <w:p>
-            <w:r>
-              <w:t>/</w:t>
-            </w:r>
-            <w:proofErr w:type="spellStart"/>
-            <w:r>
-              <w:t>OACommunity</w:t>
-            </w:r>
-            <w:proofErr w:type="spellEnd"/>
-            <w:r>
-              <w:t>/</w:t>
-            </w:r>
-            <w:proofErr w:type="spellStart"/>
-            <w:r>
-              <w:t>OAUser</w:t>
+            <w:r>
+              <w:t>/OAUser</w:t>
             </w:r>
             <w:r>
               <w:t>s</w:t>
             </w:r>
-            <w:proofErr w:type="spellEnd"/>
           </w:p>
         </w:tc>
         <w:tc>
@@ -341,13 +334,11 @@
           </w:tcPr>
           <w:p>
             <w:r>
-              <w:t>/</w:t>
-            </w:r>
-            <w:proofErr w:type="spellStart"/>
-            <w:r>
-              <w:t>OAGroup</w:t>
-            </w:r>
-            <w:proofErr w:type="spellEnd"/>
+              <w:t>/OAGroup</w:t>
+            </w:r>
+            <w:r>
+              <w:t>s</w:t>
+            </w:r>
           </w:p>
         </w:tc>
         <w:tc>
@@ -369,23 +360,7 @@
           </w:tcPr>
           <w:p>
             <w:r>
-              <w:t>List of groups users can be members of (</w:t>
-            </w:r>
-            <w:proofErr w:type="spellStart"/>
-            <w:r>
-              <w:t>ie</w:t>
-            </w:r>
-            <w:proofErr w:type="spellEnd"/>
-            <w:r>
-              <w:t xml:space="preserve">: personal, commercial, research, Utah Aquaponics Grows Association, </w:t>
-            </w:r>
-            <w:proofErr w:type="spellStart"/>
-            <w:r>
-              <w:t>etc</w:t>
-            </w:r>
-            <w:proofErr w:type="spellEnd"/>
-            <w:r>
-              <w:t>)</w:t>
+              <w:t>List of groups users can be members of (ie: personal, commercial, research, Utah Aquaponics Grows Association, etc)</w:t>
             </w:r>
           </w:p>
         </w:tc>
@@ -410,13 +385,11 @@
           </w:tcPr>
           <w:p>
             <w:r>
-              <w:t>/</w:t>
-            </w:r>
-            <w:proofErr w:type="spellStart"/>
-            <w:r>
-              <w:t>OAGroup</w:t>
-            </w:r>
-            <w:proofErr w:type="spellEnd"/>
+              <w:t>/OAGroup</w:t>
+            </w:r>
+            <w:r>
+              <w:t>s</w:t>
+            </w:r>
           </w:p>
         </w:tc>
         <w:tc>
@@ -459,10 +432,218 @@
       <w:tr>
         <w:tc>
           <w:tcPr>
+            <w:tcW w:w="1008" w:type="dxa"/>
+          </w:tcPr>
+          <w:p>
+            <w:pPr>
+              <w:jc w:val="center"/>
+            </w:pPr>
+            <w:r>
+              <w:t>GET</w:t>
+            </w:r>
+          </w:p>
+        </w:tc>
+        <w:tc>
+          <w:tcPr>
+            <w:tcW w:w="2952" w:type="dxa"/>
+          </w:tcPr>
+          <w:p>
+            <w:r>
+              <w:t>/{UID}/OAUserInfo</w:t>
+            </w:r>
+          </w:p>
+        </w:tc>
+        <w:tc>
+          <w:tcPr>
+            <w:tcW w:w="1350" w:type="dxa"/>
+          </w:tcPr>
+          <w:p>
+            <w:pPr>
+              <w:jc w:val="center"/>
+            </w:pPr>
+            <w:r>
+              <w:t>FALSE</w:t>
+            </w:r>
+          </w:p>
+        </w:tc>
+        <w:tc>
+          <w:tcPr>
+            <w:tcW w:w="5220" w:type="dxa"/>
+          </w:tcPr>
+          <w:p>
+            <w:r>
+              <w:t>Gets basic user information (nothing sensitive)</w:t>
+            </w:r>
+          </w:p>
+        </w:tc>
+      </w:tr>
+      <w:tr>
+        <w:tc>
+          <w:tcPr>
+            <w:tcW w:w="1008" w:type="dxa"/>
+          </w:tcPr>
+          <w:p>
+            <w:pPr>
+              <w:jc w:val="center"/>
+            </w:pPr>
+            <w:r>
+              <w:t>GET</w:t>
+            </w:r>
+          </w:p>
+        </w:tc>
+        <w:tc>
+          <w:tcPr>
+            <w:tcW w:w="2952" w:type="dxa"/>
+          </w:tcPr>
+          <w:p>
+            <w:r>
+              <w:t>/{UID}/OAUserInfo</w:t>
+            </w:r>
+          </w:p>
+        </w:tc>
+        <w:tc>
+          <w:tcPr>
+            <w:tcW w:w="1350" w:type="dxa"/>
+          </w:tcPr>
+          <w:p>
+            <w:pPr>
+              <w:jc w:val="center"/>
+            </w:pPr>
+            <w:r>
+              <w:t>TRUE</w:t>
+            </w:r>
+          </w:p>
+        </w:tc>
+        <w:tc>
+          <w:tcPr>
+            <w:tcW w:w="5220" w:type="dxa"/>
+          </w:tcPr>
+          <w:p>
+            <w:r>
+              <w:t xml:space="preserve">Gets </w:t>
+            </w:r>
+            <w:r>
+              <w:t>all</w:t>
+            </w:r>
+            <w:r>
+              <w:t xml:space="preserve"> user information</w:t>
+            </w:r>
+            <w:r>
+              <w:t xml:space="preserve"> (potentially sensitive)</w:t>
+            </w:r>
+          </w:p>
+        </w:tc>
+      </w:tr>
+      <w:tr>
+        <w:tc>
+          <w:tcPr>
+            <w:tcW w:w="1008" w:type="dxa"/>
+          </w:tcPr>
+          <w:p>
+            <w:pPr>
+              <w:jc w:val="center"/>
+            </w:pPr>
+            <w:r>
+              <w:t>PUT</w:t>
+            </w:r>
+          </w:p>
+        </w:tc>
+        <w:tc>
+          <w:tcPr>
+            <w:tcW w:w="2952" w:type="dxa"/>
+          </w:tcPr>
+          <w:p>
+            <w:r>
+              <w:t>/{UID}/OAUserInfo</w:t>
+            </w:r>
+          </w:p>
+        </w:tc>
+        <w:tc>
+          <w:tcPr>
+            <w:tcW w:w="1350" w:type="dxa"/>
+          </w:tcPr>
+          <w:p>
+            <w:pPr>
+              <w:jc w:val="center"/>
+            </w:pPr>
+            <w:r>
+              <w:t>TRUE</w:t>
+            </w:r>
+          </w:p>
+        </w:tc>
+        <w:tc>
+          <w:tcPr>
+            <w:tcW w:w="5220" w:type="dxa"/>
+          </w:tcPr>
+          <w:p>
+            <w:r>
+              <w:t>Puts the updated user information</w:t>
+            </w:r>
+          </w:p>
+        </w:tc>
+      </w:tr>
+      <w:tr>
+        <w:tc>
+          <w:tcPr>
+            <w:tcW w:w="1008" w:type="dxa"/>
+          </w:tcPr>
+          <w:p>
+            <w:pPr>
+              <w:jc w:val="center"/>
+            </w:pPr>
+            <w:r>
+              <w:t>POST</w:t>
+            </w:r>
+          </w:p>
+        </w:tc>
+        <w:tc>
+          <w:tcPr>
+            <w:tcW w:w="2952" w:type="dxa"/>
+          </w:tcPr>
+          <w:p>
+            <w:r>
+              <w:t>/{UID}/OAUserInfo</w:t>
+            </w:r>
+          </w:p>
+        </w:tc>
+        <w:tc>
+          <w:tcPr>
+            <w:tcW w:w="1350" w:type="dxa"/>
+          </w:tcPr>
+          <w:p>
+            <w:pPr>
+              <w:jc w:val="center"/>
+            </w:pPr>
+            <w:r>
+              <w:t>FALSE</w:t>
+            </w:r>
+          </w:p>
+        </w:tc>
+        <w:tc>
+          <w:tcPr>
+            <w:tcW w:w="5220" w:type="dxa"/>
+          </w:tcPr>
+          <w:p>
+            <w:r>
+              <w:t xml:space="preserve">Attempts to create new user </w:t>
+            </w:r>
+            <w:r>
+              <w:t>and authenticates via email;  Locks out IP after ‘x’ attempts, etc.</w:t>
+            </w:r>
+          </w:p>
+        </w:tc>
+      </w:tr>
+      <w:tr>
+        <w:tc>
+          <w:tcPr>
             <w:tcW w:w="10530" w:type="dxa"/>
             <w:gridSpan w:val="4"/>
           </w:tcPr>
-          <w:p/>
+          <w:p>
+            <w:r>
+              <w:t>--------------------------------------------------------------------------------------------------------------------------------------------------------</w:t>
+            </w:r>
+          </w:p>
         </w:tc>
       </w:tr>
       <w:tr>
@@ -485,38 +666,93 @@
           </w:tcPr>
           <w:p>
             <w:r>
-              <w:t>/{UID}/</w:t>
-            </w:r>
-            <w:proofErr w:type="spellStart"/>
-            <w:r>
-              <w:t>OAUserInfo</w:t>
-            </w:r>
-            <w:proofErr w:type="spellEnd"/>
-          </w:p>
-        </w:tc>
-        <w:tc>
-          <w:tcPr>
-            <w:tcW w:w="1350" w:type="dxa"/>
-          </w:tcPr>
-          <w:p>
-            <w:pPr>
-              <w:jc w:val="center"/>
-            </w:pPr>
-            <w:r>
-              <w:t>FALSE</w:t>
-            </w:r>
-          </w:p>
-        </w:tc>
-        <w:tc>
-          <w:tcPr>
-            <w:tcW w:w="5220" w:type="dxa"/>
-          </w:tcPr>
-          <w:p>
-            <w:r>
-              <w:t>Gets basic user information</w:t>
-            </w:r>
-            <w:r>
-              <w:t xml:space="preserve"> (nothing sensitive)</w:t>
+              <w:t>/{UID}/OASystem</w:t>
+            </w:r>
+            <w:r>
+              <w:t>s</w:t>
+            </w:r>
+          </w:p>
+        </w:tc>
+        <w:tc>
+          <w:tcPr>
+            <w:tcW w:w="1350" w:type="dxa"/>
+          </w:tcPr>
+          <w:p>
+            <w:pPr>
+              <w:jc w:val="center"/>
+            </w:pPr>
+            <w:r>
+              <w:t>TRUE/FALSE</w:t>
+            </w:r>
+          </w:p>
+        </w:tc>
+        <w:tc>
+          <w:tcPr>
+            <w:tcW w:w="5220" w:type="dxa"/>
+          </w:tcPr>
+          <w:p>
+            <w:r>
+              <w:t>Get the list of OASystems attached to this user; Can be public/private</w:t>
+            </w:r>
+          </w:p>
+        </w:tc>
+      </w:tr>
+      <w:tr>
+        <w:tc>
+          <w:tcPr>
+            <w:tcW w:w="1008" w:type="dxa"/>
+          </w:tcPr>
+          <w:p>
+            <w:pPr>
+              <w:jc w:val="center"/>
+            </w:pPr>
+            <w:r>
+              <w:t>POST</w:t>
+            </w:r>
+          </w:p>
+        </w:tc>
+        <w:tc>
+          <w:tcPr>
+            <w:tcW w:w="2952" w:type="dxa"/>
+          </w:tcPr>
+          <w:p>
+            <w:r>
+              <w:t>/{UID}/OASystem</w:t>
+            </w:r>
+            <w:r>
+              <w:t>s</w:t>
+            </w:r>
+          </w:p>
+        </w:tc>
+        <w:tc>
+          <w:tcPr>
+            <w:tcW w:w="1350" w:type="dxa"/>
+          </w:tcPr>
+          <w:p>
+            <w:pPr>
+              <w:jc w:val="center"/>
+            </w:pPr>
+            <w:r>
+              <w:t>TRUE</w:t>
+            </w:r>
+          </w:p>
+        </w:tc>
+        <w:tc>
+          <w:tcPr>
+            <w:tcW w:w="5220" w:type="dxa"/>
+          </w:tcPr>
+          <w:p>
+            <w:r>
+              <w:t>Create a new</w:t>
+            </w:r>
+            <w:r>
+              <w:t xml:space="preserve"> OA</w:t>
+            </w:r>
+            <w:r>
+              <w:t>System</w:t>
+            </w:r>
+            <w:r>
+              <w:t xml:space="preserve"> IDs for this system, system name, system description, group association, public/private, etc.</w:t>
             </w:r>
           </w:p>
         </w:tc>
@@ -541,13 +777,68 @@
           </w:tcPr>
           <w:p>
             <w:r>
-              <w:t>/{UID}/</w:t>
-            </w:r>
-            <w:proofErr w:type="spellStart"/>
-            <w:r>
-              <w:t>OAUserInfo</w:t>
-            </w:r>
-            <w:proofErr w:type="spellEnd"/>
+              <w:t>/{UID}/OASystem</w:t>
+            </w:r>
+            <w:r>
+              <w:t>s</w:t>
+            </w:r>
+            <w:r>
+              <w:t>/{SID}</w:t>
+            </w:r>
+          </w:p>
+        </w:tc>
+        <w:tc>
+          <w:tcPr>
+            <w:tcW w:w="1350" w:type="dxa"/>
+          </w:tcPr>
+          <w:p>
+            <w:pPr>
+              <w:jc w:val="center"/>
+            </w:pPr>
+            <w:r>
+              <w:t>TRUE/FALSE</w:t>
+            </w:r>
+          </w:p>
+        </w:tc>
+        <w:tc>
+          <w:tcPr>
+            <w:tcW w:w="5220" w:type="dxa"/>
+          </w:tcPr>
+          <w:p>
+            <w:r>
+              <w:t>Get the list of OANode IDs for this system, system name, system description, group association, etc;  Can be public/private</w:t>
+            </w:r>
+          </w:p>
+        </w:tc>
+      </w:tr>
+      <w:tr>
+        <w:tc>
+          <w:tcPr>
+            <w:tcW w:w="1008" w:type="dxa"/>
+          </w:tcPr>
+          <w:p>
+            <w:pPr>
+              <w:jc w:val="center"/>
+            </w:pPr>
+            <w:r>
+              <w:t>PUT</w:t>
+            </w:r>
+          </w:p>
+        </w:tc>
+        <w:tc>
+          <w:tcPr>
+            <w:tcW w:w="2952" w:type="dxa"/>
+          </w:tcPr>
+          <w:p>
+            <w:r>
+              <w:t>/{UID}/OASystem</w:t>
+            </w:r>
+            <w:r>
+              <w:t>s</w:t>
+            </w:r>
+            <w:r>
+              <w:t>/{SID}</w:t>
+            </w:r>
           </w:p>
         </w:tc>
         <w:tc>
@@ -569,47 +860,42 @@
           </w:tcPr>
           <w:p>
             <w:r>
-              <w:t xml:space="preserve">Gets </w:t>
-            </w:r>
-            <w:r>
-              <w:t>all</w:t>
-            </w:r>
-            <w:r>
-              <w:t xml:space="preserve"> user information</w:t>
-            </w:r>
-            <w:r>
-              <w:t xml:space="preserve"> (potentially sensitive)</w:t>
-            </w:r>
-          </w:p>
-        </w:tc>
-      </w:tr>
-      <w:tr>
-        <w:tc>
-          <w:tcPr>
-            <w:tcW w:w="1008" w:type="dxa"/>
-          </w:tcPr>
-          <w:p>
-            <w:pPr>
-              <w:jc w:val="center"/>
-            </w:pPr>
-            <w:r>
-              <w:t>PUT</w:t>
-            </w:r>
-          </w:p>
-        </w:tc>
-        <w:tc>
-          <w:tcPr>
-            <w:tcW w:w="2952" w:type="dxa"/>
-          </w:tcPr>
-          <w:p>
-            <w:r>
-              <w:t>/{UID}/</w:t>
-            </w:r>
-            <w:proofErr w:type="spellStart"/>
-            <w:r>
-              <w:t>OAUserInfo</w:t>
-            </w:r>
-            <w:proofErr w:type="spellEnd"/>
+              <w:t>Update the list of OANode IDs for this system, system name, system description, group association, public/private, etc.</w:t>
+            </w:r>
+          </w:p>
+        </w:tc>
+      </w:tr>
+      <w:tr>
+        <w:tc>
+          <w:tcPr>
+            <w:tcW w:w="1008" w:type="dxa"/>
+          </w:tcPr>
+          <w:p>
+            <w:pPr>
+              <w:jc w:val="center"/>
+            </w:pPr>
+            <w:r>
+              <w:t>DELETE</w:t>
+            </w:r>
+          </w:p>
+        </w:tc>
+        <w:tc>
+          <w:tcPr>
+            <w:tcW w:w="2952" w:type="dxa"/>
+          </w:tcPr>
+          <w:p>
+            <w:r>
+              <w:t>/{UID}/OASystem</w:t>
+            </w:r>
+            <w:r>
+              <w:t>s</w:t>
+            </w:r>
+            <w:r>
+              <w:t>/</w:t>
+            </w:r>
+            <w:r>
+              <w:t>{SID}</w:t>
+            </w:r>
           </w:p>
         </w:tc>
         <w:tc>
@@ -631,63 +917,7 @@
           </w:tcPr>
           <w:p>
             <w:r>
-              <w:t>Puts the updated user information</w:t>
-            </w:r>
-          </w:p>
-        </w:tc>
-      </w:tr>
-      <w:tr>
-        <w:tc>
-          <w:tcPr>
-            <w:tcW w:w="1008" w:type="dxa"/>
-          </w:tcPr>
-          <w:p>
-            <w:pPr>
-              <w:jc w:val="center"/>
-            </w:pPr>
-            <w:r>
-              <w:t>PUT</w:t>
-            </w:r>
-          </w:p>
-        </w:tc>
-        <w:tc>
-          <w:tcPr>
-            <w:tcW w:w="2952" w:type="dxa"/>
-          </w:tcPr>
-          <w:p>
-            <w:r>
-              <w:t>/{UID}/</w:t>
-            </w:r>
-            <w:proofErr w:type="spellStart"/>
-            <w:r>
-              <w:t>OAUserInfo</w:t>
-            </w:r>
-            <w:proofErr w:type="spellEnd"/>
-          </w:p>
-        </w:tc>
-        <w:tc>
-          <w:tcPr>
-            <w:tcW w:w="1350" w:type="dxa"/>
-          </w:tcPr>
-          <w:p>
-            <w:pPr>
-              <w:jc w:val="center"/>
-            </w:pPr>
-            <w:r>
-              <w:t>FALSE</w:t>
-            </w:r>
-          </w:p>
-        </w:tc>
-        <w:tc>
-          <w:tcPr>
-            <w:tcW w:w="5220" w:type="dxa"/>
-          </w:tcPr>
-          <w:p>
-            <w:r>
-              <w:t xml:space="preserve">Attempts to create new user </w:t>
-            </w:r>
-            <w:r>
-              <w:t>and authenticates via email;  Locks out IP after ‘x’ attempts, etc.</w:t>
+              <w:t>Deletes a system pairing of OANodes and gives the OANode no grouping</w:t>
             </w:r>
           </w:p>
         </w:tc>
@@ -725,13 +955,11 @@
           </w:tcPr>
           <w:p>
             <w:r>
-              <w:t>/{UID}/</w:t>
-            </w:r>
-            <w:proofErr w:type="spellStart"/>
-            <w:r>
-              <w:t>OASystem</w:t>
-            </w:r>
-            <w:proofErr w:type="spellEnd"/>
+              <w:t>/{UID}/OANode</w:t>
+            </w:r>
+            <w:r>
+              <w:t>s</w:t>
+            </w:r>
           </w:p>
         </w:tc>
         <w:tc>
@@ -755,13 +983,151 @@
             <w:r>
               <w:t xml:space="preserve">Get the list of </w:t>
             </w:r>
-            <w:proofErr w:type="spellStart"/>
-            <w:r>
-              <w:t>OASystems</w:t>
-            </w:r>
-            <w:proofErr w:type="spellEnd"/>
-            <w:r>
-              <w:t xml:space="preserve"> attached to this user; Can be public/private</w:t>
+            <w:r>
+              <w:t>OANodes</w:t>
+            </w:r>
+            <w:r>
+              <w:t xml:space="preserve"> attached to this user; Can be </w:t>
+            </w:r>
+            <w:r>
+              <w:lastRenderedPageBreak/>
+              <w:t>public/private</w:t>
+            </w:r>
+          </w:p>
+        </w:tc>
+      </w:tr>
+      <w:tr>
+        <w:tc>
+          <w:tcPr>
+            <w:tcW w:w="1008" w:type="dxa"/>
+          </w:tcPr>
+          <w:p>
+            <w:pPr>
+              <w:jc w:val="center"/>
+            </w:pPr>
+            <w:r>
+              <w:lastRenderedPageBreak/>
+              <w:t>POST</w:t>
+            </w:r>
+          </w:p>
+        </w:tc>
+        <w:tc>
+          <w:tcPr>
+            <w:tcW w:w="2952" w:type="dxa"/>
+          </w:tcPr>
+          <w:p>
+            <w:r>
+              <w:t>/{UID}/OANode</w:t>
+            </w:r>
+            <w:r>
+              <w:t>s</w:t>
+            </w:r>
+          </w:p>
+        </w:tc>
+        <w:tc>
+          <w:tcPr>
+            <w:tcW w:w="1350" w:type="dxa"/>
+          </w:tcPr>
+          <w:p>
+            <w:pPr>
+              <w:jc w:val="center"/>
+            </w:pPr>
+            <w:r>
+              <w:t>TRUE</w:t>
+            </w:r>
+          </w:p>
+        </w:tc>
+        <w:tc>
+          <w:tcPr>
+            <w:tcW w:w="5220" w:type="dxa"/>
+          </w:tcPr>
+          <w:p>
+            <w:r>
+              <w:t>Create</w:t>
+            </w:r>
+            <w:r>
+              <w:t xml:space="preserve"> </w:t>
+            </w:r>
+            <w:r>
+              <w:t xml:space="preserve">a new </w:t>
+            </w:r>
+            <w:r>
+              <w:t>OANode ID for this system, system name, system description, group association, public/private, etc.</w:t>
+            </w:r>
+            <w:r>
+              <w:t xml:space="preserve">  Also creates the OANode\data MySQL table.</w:t>
+            </w:r>
+          </w:p>
+        </w:tc>
+      </w:tr>
+      <w:tr>
+        <w:tc>
+          <w:tcPr>
+            <w:tcW w:w="1008" w:type="dxa"/>
+          </w:tcPr>
+          <w:p>
+            <w:pPr>
+              <w:jc w:val="center"/>
+            </w:pPr>
+            <w:r>
+              <w:t>GET</w:t>
+            </w:r>
+          </w:p>
+        </w:tc>
+        <w:tc>
+          <w:tcPr>
+            <w:tcW w:w="2952" w:type="dxa"/>
+          </w:tcPr>
+          <w:p>
+            <w:r>
+              <w:t>/{UID}/OANode</w:t>
+            </w:r>
+            <w:r>
+              <w:t>s</w:t>
+            </w:r>
+            <w:r>
+              <w:t>/{NID}</w:t>
+            </w:r>
+          </w:p>
+        </w:tc>
+        <w:tc>
+          <w:tcPr>
+            <w:tcW w:w="1350" w:type="dxa"/>
+          </w:tcPr>
+          <w:p>
+            <w:pPr>
+              <w:jc w:val="center"/>
+            </w:pPr>
+            <w:r>
+              <w:t>TRUE/FALSE</w:t>
+            </w:r>
+          </w:p>
+        </w:tc>
+        <w:tc>
+          <w:tcPr>
+            <w:tcW w:w="5220" w:type="dxa"/>
+          </w:tcPr>
+          <w:p>
+            <w:r>
+              <w:t xml:space="preserve">Get the OANode IDs, </w:t>
+            </w:r>
+            <w:r>
+              <w:t>node</w:t>
+            </w:r>
+            <w:r>
+              <w:t xml:space="preserve"> name, </w:t>
+            </w:r>
+            <w:r>
+              <w:t>node</w:t>
+            </w:r>
+            <w:r>
+              <w:t xml:space="preserve"> description, </w:t>
+            </w:r>
+            <w:r>
+              <w:t xml:space="preserve">hardware configuration (pins, units, etc), get the OATasks attached to this node, </w:t>
+            </w:r>
+            <w:r>
+              <w:t>group association, etc;  Can be public/private</w:t>
             </w:r>
           </w:p>
         </w:tc>
@@ -786,13 +1152,14 @@
           </w:tcPr>
           <w:p>
             <w:r>
-              <w:t>/{UID}/</w:t>
-            </w:r>
-            <w:proofErr w:type="spellStart"/>
-            <w:r>
-              <w:t>OASystem</w:t>
-            </w:r>
-            <w:proofErr w:type="spellEnd"/>
+              <w:t>/{UID}/OANode</w:t>
+            </w:r>
+            <w:r>
+              <w:t>s</w:t>
+            </w:r>
+            <w:r>
+              <w:t>/{NID}</w:t>
+            </w:r>
           </w:p>
         </w:tc>
         <w:tc>
@@ -814,18 +1181,115 @@
           </w:tcPr>
           <w:p>
             <w:r>
-              <w:t xml:space="preserve">Create/Update the list of </w:t>
-            </w:r>
-            <w:proofErr w:type="spellStart"/>
-            <w:r>
-              <w:t>OA</w:t>
-            </w:r>
-            <w:r>
-              <w:t>Systems</w:t>
-            </w:r>
-            <w:proofErr w:type="spellEnd"/>
-            <w:r>
-              <w:t xml:space="preserve"> IDs for this system, system name, system description, group association, public/private, etc.</w:t>
+              <w:t>Update the node name, node description, hardware configuration (pins, units, etc), get the OATasks attached to this node, group association, public/private, etc.</w:t>
+            </w:r>
+          </w:p>
+        </w:tc>
+      </w:tr>
+      <w:tr>
+        <w:tc>
+          <w:tcPr>
+            <w:tcW w:w="1008" w:type="dxa"/>
+          </w:tcPr>
+          <w:p>
+            <w:pPr>
+              <w:jc w:val="center"/>
+            </w:pPr>
+            <w:r>
+              <w:t>DELETE</w:t>
+            </w:r>
+          </w:p>
+        </w:tc>
+        <w:tc>
+          <w:tcPr>
+            <w:tcW w:w="2952" w:type="dxa"/>
+          </w:tcPr>
+          <w:p>
+            <w:r>
+              <w:t>/{UID}/OANode</w:t>
+            </w:r>
+            <w:r>
+              <w:t>s</w:t>
+            </w:r>
+            <w:r>
+              <w:t>/{NID}</w:t>
+            </w:r>
+          </w:p>
+        </w:tc>
+        <w:tc>
+          <w:tcPr>
+            <w:tcW w:w="1350" w:type="dxa"/>
+          </w:tcPr>
+          <w:p>
+            <w:pPr>
+              <w:jc w:val="center"/>
+            </w:pPr>
+            <w:r>
+              <w:t>TRUE</w:t>
+            </w:r>
+          </w:p>
+        </w:tc>
+        <w:tc>
+          <w:tcPr>
+            <w:tcW w:w="5220" w:type="dxa"/>
+          </w:tcPr>
+          <w:p>
+            <w:r>
+              <w:t>De</w:t>
+            </w:r>
+            <w:r>
+              <w:t>letes a OANode from the database</w:t>
+            </w:r>
+            <w:r>
+              <w:t xml:space="preserve"> and all associated data</w:t>
+            </w:r>
+          </w:p>
+        </w:tc>
+      </w:tr>
+      <w:tr>
+        <w:tc>
+          <w:tcPr>
+            <w:tcW w:w="1008" w:type="dxa"/>
+          </w:tcPr>
+          <w:p>
+            <w:pPr>
+              <w:jc w:val="center"/>
+            </w:pPr>
+            <w:r>
+              <w:t>POST</w:t>
+            </w:r>
+          </w:p>
+        </w:tc>
+        <w:tc>
+          <w:tcPr>
+            <w:tcW w:w="2952" w:type="dxa"/>
+          </w:tcPr>
+          <w:p>
+            <w:r>
+              <w:t>/{UID}/OANodes/{NID}/data</w:t>
+            </w:r>
+          </w:p>
+        </w:tc>
+        <w:tc>
+          <w:tcPr>
+            <w:tcW w:w="1350" w:type="dxa"/>
+          </w:tcPr>
+          <w:p>
+            <w:pPr>
+              <w:jc w:val="center"/>
+            </w:pPr>
+            <w:r>
+              <w:t>N/A</w:t>
+            </w:r>
+          </w:p>
+        </w:tc>
+        <w:tc>
+          <w:tcPr>
+            <w:tcW w:w="5220" w:type="dxa"/>
+          </w:tcPr>
+          <w:p>
+            <w:r>
+              <w:t>This is handled with the POST to /{UID}/OANodes</w:t>
             </w:r>
           </w:p>
         </w:tc>
@@ -850,15 +1314,13 @@
           </w:tcPr>
           <w:p>
             <w:r>
-              <w:t>/{UID}/</w:t>
-            </w:r>
-            <w:proofErr w:type="spellStart"/>
-            <w:r>
-              <w:t>OASystem</w:t>
-            </w:r>
-            <w:proofErr w:type="spellEnd"/>
-            <w:r>
-              <w:t>/{SID}</w:t>
+              <w:t>/{UID}/OANode</w:t>
+            </w:r>
+            <w:r>
+              <w:t>s</w:t>
+            </w:r>
+            <w:r>
+              <w:t>/{NID}/data</w:t>
             </w:r>
           </w:p>
         </w:tc>
@@ -881,15 +1343,16 @@
           </w:tcPr>
           <w:p>
             <w:r>
-              <w:t xml:space="preserve">Get the list of OANode IDs for this system, system name, system description, group association, </w:t>
-            </w:r>
-            <w:proofErr w:type="spellStart"/>
-            <w:r>
-              <w:t>etc</w:t>
-            </w:r>
-            <w:proofErr w:type="spellEnd"/>
-            <w:r>
-              <w:t>;  Can be public/private</w:t>
+              <w:t>Get the OANode IDs</w:t>
+            </w:r>
+            <w:r>
+              <w:t xml:space="preserve"> sampled data</w:t>
+            </w:r>
+            <w:r>
+              <w:t>, allows some type of data thresholding and selection</w:t>
+            </w:r>
+            <w:r>
+              <w:t>; Can be public/private</w:t>
             </w:r>
           </w:p>
         </w:tc>
@@ -914,15 +1377,13 @@
           </w:tcPr>
           <w:p>
             <w:r>
-              <w:t>/{UID}/</w:t>
-            </w:r>
-            <w:proofErr w:type="spellStart"/>
-            <w:r>
-              <w:t>OASystem</w:t>
-            </w:r>
-            <w:proofErr w:type="spellEnd"/>
-            <w:r>
-              <w:t>/{SID}</w:t>
+              <w:t>/{UID}/OANode</w:t>
+            </w:r>
+            <w:r>
+              <w:t>s</w:t>
+            </w:r>
+            <w:r>
+              <w:t>/{NID}/data</w:t>
             </w:r>
           </w:p>
         </w:tc>
@@ -945,7 +1406,7 @@
           </w:tcPr>
           <w:p>
             <w:r>
-              <w:t>Create/Update the list of OANode IDs for this system, system name, system description, group association, public/private, etc.</w:t>
+              <w:t>Puts OANode sample data onto the server</w:t>
             </w:r>
           </w:p>
         </w:tc>
@@ -970,18 +1431,13 @@
           </w:tcPr>
           <w:p>
             <w:r>
-              <w:t>/{UID}/</w:t>
-            </w:r>
-            <w:proofErr w:type="spellStart"/>
-            <w:r>
-              <w:t>OASystem</w:t>
-            </w:r>
-            <w:proofErr w:type="spellEnd"/>
-            <w:r>
-              <w:t>/</w:t>
-            </w:r>
-            <w:r>
-              <w:t>{SID}</w:t>
+              <w:t>/{UID}/OANode</w:t>
+            </w:r>
+            <w:r>
+              <w:t>s</w:t>
+            </w:r>
+            <w:r>
+              <w:t>/{NID}/data</w:t>
             </w:r>
           </w:p>
         </w:tc>
@@ -1004,15 +1460,10 @@
           </w:tcPr>
           <w:p>
             <w:r>
-              <w:t xml:space="preserve">Deletes a system pairing of </w:t>
-            </w:r>
-            <w:proofErr w:type="spellStart"/>
-            <w:r>
-              <w:t>OANodes</w:t>
-            </w:r>
-            <w:proofErr w:type="spellEnd"/>
-            <w:r>
-              <w:t xml:space="preserve"> and gives the OANode no grouping</w:t>
+              <w:t>Deletes the OANode data from the database</w:t>
+            </w:r>
+            <w:r>
+              <w:t>, can support some data selection (ie: by date, by row, etc)</w:t>
             </w:r>
           </w:p>
         </w:tc>
@@ -1050,60 +1501,149 @@
           </w:tcPr>
           <w:p>
             <w:r>
-              <w:t>/{UID}/OA</w:t>
-            </w:r>
-            <w:r>
-              <w:t>Node</w:t>
-            </w:r>
-          </w:p>
-        </w:tc>
-        <w:tc>
-          <w:tcPr>
-            <w:tcW w:w="1350" w:type="dxa"/>
-          </w:tcPr>
-          <w:p>
-            <w:pPr>
-              <w:jc w:val="center"/>
-            </w:pPr>
-            <w:r>
-              <w:t>TRUE/FALSE</w:t>
-            </w:r>
-          </w:p>
-        </w:tc>
-        <w:tc>
-          <w:tcPr>
-            <w:tcW w:w="5220" w:type="dxa"/>
-          </w:tcPr>
-          <w:p>
-            <w:r>
-              <w:t xml:space="preserve">Get the list of </w:t>
-            </w:r>
-            <w:proofErr w:type="spellStart"/>
-            <w:r>
-              <w:t>OANodes</w:t>
-            </w:r>
-            <w:proofErr w:type="spellEnd"/>
-            <w:r>
-              <w:t xml:space="preserve"> attached to this user; Can be </w:t>
-            </w:r>
-            <w:r>
-              <w:lastRenderedPageBreak/>
-              <w:t>public/private</w:t>
-            </w:r>
-          </w:p>
-        </w:tc>
-      </w:tr>
-      <w:tr>
-        <w:tc>
-          <w:tcPr>
-            <w:tcW w:w="1008" w:type="dxa"/>
-          </w:tcPr>
-          <w:p>
-            <w:pPr>
-              <w:jc w:val="center"/>
-            </w:pPr>
-            <w:r>
-              <w:lastRenderedPageBreak/>
+              <w:t>/{UID}/OATask</w:t>
+            </w:r>
+            <w:r>
+              <w:t>s</w:t>
+            </w:r>
+          </w:p>
+        </w:tc>
+        <w:tc>
+          <w:tcPr>
+            <w:tcW w:w="1350" w:type="dxa"/>
+          </w:tcPr>
+          <w:p>
+            <w:pPr>
+              <w:jc w:val="center"/>
+            </w:pPr>
+            <w:r>
+              <w:t>TRUE</w:t>
+            </w:r>
+          </w:p>
+        </w:tc>
+        <w:tc>
+          <w:tcPr>
+            <w:tcW w:w="5220" w:type="dxa"/>
+          </w:tcPr>
+          <w:p>
+            <w:r>
+              <w:t>List all of the monitoring tasks associated with the user</w:t>
+            </w:r>
+          </w:p>
+        </w:tc>
+      </w:tr>
+      <w:tr>
+        <w:tc>
+          <w:tcPr>
+            <w:tcW w:w="1008" w:type="dxa"/>
+          </w:tcPr>
+          <w:p>
+            <w:pPr>
+              <w:jc w:val="center"/>
+            </w:pPr>
+            <w:r>
+              <w:t>POST</w:t>
+            </w:r>
+          </w:p>
+        </w:tc>
+        <w:tc>
+          <w:tcPr>
+            <w:tcW w:w="2952" w:type="dxa"/>
+          </w:tcPr>
+          <w:p>
+            <w:r>
+              <w:t>/{UID}/OATask</w:t>
+            </w:r>
+            <w:r>
+              <w:t>s</w:t>
+            </w:r>
+          </w:p>
+        </w:tc>
+        <w:tc>
+          <w:tcPr>
+            <w:tcW w:w="1350" w:type="dxa"/>
+          </w:tcPr>
+          <w:p>
+            <w:pPr>
+              <w:jc w:val="center"/>
+            </w:pPr>
+            <w:r>
+              <w:t>TRUE</w:t>
+            </w:r>
+          </w:p>
+        </w:tc>
+        <w:tc>
+          <w:tcPr>
+            <w:tcW w:w="5220" w:type="dxa"/>
+          </w:tcPr>
+          <w:p>
+            <w:r>
+              <w:t>Create a new monitoring task associated with a OANode or list of OANodes</w:t>
+            </w:r>
+          </w:p>
+        </w:tc>
+      </w:tr>
+      <w:tr>
+        <w:tc>
+          <w:tcPr>
+            <w:tcW w:w="1008" w:type="dxa"/>
+          </w:tcPr>
+          <w:p>
+            <w:pPr>
+              <w:jc w:val="center"/>
+            </w:pPr>
+            <w:r>
+              <w:t>GET</w:t>
+            </w:r>
+          </w:p>
+        </w:tc>
+        <w:tc>
+          <w:tcPr>
+            <w:tcW w:w="2952" w:type="dxa"/>
+          </w:tcPr>
+          <w:p>
+            <w:r>
+              <w:t>/{UID}/OATasks/{TID}</w:t>
+            </w:r>
+          </w:p>
+        </w:tc>
+        <w:tc>
+          <w:tcPr>
+            <w:tcW w:w="1350" w:type="dxa"/>
+          </w:tcPr>
+          <w:p>
+            <w:pPr>
+              <w:jc w:val="center"/>
+            </w:pPr>
+            <w:r>
+              <w:t>TRUE</w:t>
+            </w:r>
+          </w:p>
+        </w:tc>
+        <w:tc>
+          <w:tcPr>
+            <w:tcW w:w="5220" w:type="dxa"/>
+          </w:tcPr>
+          <w:p>
+            <w:r>
+              <w:t xml:space="preserve">Get the </w:t>
+            </w:r>
+            <w:r>
+              <w:t>monitoring task associated with a OANode or list of OANodes</w:t>
+            </w:r>
+          </w:p>
+        </w:tc>
+      </w:tr>
+      <w:tr>
+        <w:tc>
+          <w:tcPr>
+            <w:tcW w:w="1008" w:type="dxa"/>
+          </w:tcPr>
+          <w:p>
+            <w:pPr>
+              <w:jc w:val="center"/>
+            </w:pPr>
+            <w:r>
               <w:t>PUT</w:t>
             </w:r>
           </w:p>
@@ -1114,7 +1654,13 @@
           </w:tcPr>
           <w:p>
             <w:r>
-              <w:t>/{UID}/OANode</w:t>
+              <w:t>/{UID}/OATask</w:t>
+            </w:r>
+            <w:r>
+              <w:t>s</w:t>
+            </w:r>
+            <w:r>
+              <w:t>/{TID}</w:t>
             </w:r>
           </w:p>
         </w:tc>
@@ -1137,128 +1683,41 @@
           </w:tcPr>
           <w:p>
             <w:r>
-              <w:t>Create/Update the list of OANode IDs for this system, system name, system description, group association, public/private, etc.</w:t>
-            </w:r>
-          </w:p>
-        </w:tc>
-      </w:tr>
-      <w:tr>
-        <w:tc>
-          <w:tcPr>
-            <w:tcW w:w="1008" w:type="dxa"/>
-          </w:tcPr>
-          <w:p>
-            <w:pPr>
-              <w:jc w:val="center"/>
-            </w:pPr>
-            <w:r>
-              <w:t>GET</w:t>
-            </w:r>
-          </w:p>
-        </w:tc>
-        <w:tc>
-          <w:tcPr>
-            <w:tcW w:w="2952" w:type="dxa"/>
-          </w:tcPr>
-          <w:p>
-            <w:r>
-              <w:t>/{UID}/OANode</w:t>
-            </w:r>
-            <w:r>
-              <w:t>/{N</w:t>
-            </w:r>
-            <w:r>
-              <w:t>ID}</w:t>
-            </w:r>
-          </w:p>
-        </w:tc>
-        <w:tc>
-          <w:tcPr>
-            <w:tcW w:w="1350" w:type="dxa"/>
-          </w:tcPr>
-          <w:p>
-            <w:pPr>
-              <w:jc w:val="center"/>
-            </w:pPr>
-            <w:r>
-              <w:t>TRUE/FALSE</w:t>
-            </w:r>
-          </w:p>
-        </w:tc>
-        <w:tc>
-          <w:tcPr>
-            <w:tcW w:w="5220" w:type="dxa"/>
-          </w:tcPr>
-          <w:p>
-            <w:r>
-              <w:t xml:space="preserve">Get the OANode IDs, </w:t>
-            </w:r>
-            <w:r>
-              <w:t>node</w:t>
-            </w:r>
-            <w:r>
-              <w:t xml:space="preserve"> name, </w:t>
-            </w:r>
-            <w:r>
-              <w:t>node</w:t>
-            </w:r>
-            <w:r>
-              <w:t xml:space="preserve"> description, </w:t>
-            </w:r>
-            <w:r>
-              <w:t xml:space="preserve">hardware configuration (pins, units, </w:t>
-            </w:r>
-            <w:proofErr w:type="spellStart"/>
-            <w:r>
-              <w:t>etc</w:t>
-            </w:r>
-            <w:proofErr w:type="spellEnd"/>
-            <w:r>
-              <w:t xml:space="preserve">), get the </w:t>
-            </w:r>
-            <w:proofErr w:type="spellStart"/>
-            <w:r>
-              <w:t>OATasks</w:t>
-            </w:r>
-            <w:proofErr w:type="spellEnd"/>
-            <w:r>
-              <w:t xml:space="preserve"> attached to this node, </w:t>
-            </w:r>
-            <w:r>
-              <w:t xml:space="preserve">group association, </w:t>
-            </w:r>
-            <w:proofErr w:type="spellStart"/>
-            <w:r>
-              <w:t>etc</w:t>
-            </w:r>
-            <w:proofErr w:type="spellEnd"/>
-            <w:r>
-              <w:t>;  Can be public/private</w:t>
-            </w:r>
-          </w:p>
-        </w:tc>
-      </w:tr>
-      <w:tr>
-        <w:tc>
-          <w:tcPr>
-            <w:tcW w:w="1008" w:type="dxa"/>
-          </w:tcPr>
-          <w:p>
-            <w:pPr>
-              <w:jc w:val="center"/>
-            </w:pPr>
-            <w:r>
-              <w:t>PUT</w:t>
-            </w:r>
-          </w:p>
-        </w:tc>
-        <w:tc>
-          <w:tcPr>
-            <w:tcW w:w="2952" w:type="dxa"/>
-          </w:tcPr>
-          <w:p>
-            <w:r>
-              <w:t>/{UID}/OANode/{NID}</w:t>
+              <w:t>Update a particular monitorin</w:t>
+            </w:r>
+            <w:r>
+              <w:t>g task associated with a OANode</w:t>
+            </w:r>
+          </w:p>
+        </w:tc>
+      </w:tr>
+      <w:tr>
+        <w:tc>
+          <w:tcPr>
+            <w:tcW w:w="1008" w:type="dxa"/>
+          </w:tcPr>
+          <w:p>
+            <w:pPr>
+              <w:jc w:val="center"/>
+            </w:pPr>
+            <w:r>
+              <w:t>DELETE</w:t>
+            </w:r>
+          </w:p>
+        </w:tc>
+        <w:tc>
+          <w:tcPr>
+            <w:tcW w:w="2952" w:type="dxa"/>
+          </w:tcPr>
+          <w:p>
+            <w:r>
+              <w:t>/{UID}/OATask</w:t>
+            </w:r>
+            <w:r>
+              <w:t>s</w:t>
+            </w:r>
+            <w:r>
+              <w:t>/{TID}</w:t>
             </w:r>
           </w:p>
         </w:tc>
@@ -1281,287 +1740,16 @@
           </w:tcPr>
           <w:p>
             <w:r>
-              <w:t xml:space="preserve">Update the node name, node description, hardware configuration (pins, units, </w:t>
-            </w:r>
-            <w:proofErr w:type="spellStart"/>
-            <w:r>
-              <w:t>etc</w:t>
-            </w:r>
-            <w:proofErr w:type="spellEnd"/>
-            <w:r>
-              <w:t xml:space="preserve">), get the </w:t>
-            </w:r>
-            <w:proofErr w:type="spellStart"/>
-            <w:r>
-              <w:t>OATasks</w:t>
-            </w:r>
-            <w:proofErr w:type="spellEnd"/>
-            <w:r>
-              <w:t xml:space="preserve"> attached to this node, group association, public/private, etc.</w:t>
-            </w:r>
-          </w:p>
-        </w:tc>
-      </w:tr>
-      <w:tr>
-        <w:tc>
-          <w:tcPr>
-            <w:tcW w:w="1008" w:type="dxa"/>
-          </w:tcPr>
-          <w:p>
-            <w:pPr>
-              <w:jc w:val="center"/>
-            </w:pPr>
-            <w:r>
-              <w:t>DELETE</w:t>
-            </w:r>
-          </w:p>
-        </w:tc>
-        <w:tc>
-          <w:tcPr>
-            <w:tcW w:w="2952" w:type="dxa"/>
-          </w:tcPr>
-          <w:p>
-            <w:r>
-              <w:t>/{UID}/OANode/</w:t>
-            </w:r>
-            <w:r>
-              <w:t>{N</w:t>
-            </w:r>
-            <w:r>
-              <w:t>ID}</w:t>
-            </w:r>
-          </w:p>
-        </w:tc>
-        <w:tc>
-          <w:tcPr>
-            <w:tcW w:w="1350" w:type="dxa"/>
-          </w:tcPr>
-          <w:p>
-            <w:pPr>
-              <w:jc w:val="center"/>
-            </w:pPr>
-            <w:r>
-              <w:t>TRUE</w:t>
-            </w:r>
-          </w:p>
-        </w:tc>
-        <w:tc>
-          <w:tcPr>
-            <w:tcW w:w="5220" w:type="dxa"/>
-          </w:tcPr>
-          <w:p>
-            <w:r>
-              <w:t>De</w:t>
-            </w:r>
-            <w:r>
-              <w:t>letes a OANode from the database</w:t>
-            </w:r>
-            <w:r>
-              <w:t xml:space="preserve"> and all associated data</w:t>
-            </w:r>
-          </w:p>
-        </w:tc>
-      </w:tr>
-      <w:tr>
-        <w:tc>
-          <w:tcPr>
-            <w:tcW w:w="1008" w:type="dxa"/>
-          </w:tcPr>
-          <w:p>
-            <w:pPr>
-              <w:jc w:val="center"/>
-            </w:pPr>
-            <w:r>
-              <w:t>GET</w:t>
-            </w:r>
-          </w:p>
-        </w:tc>
-        <w:tc>
-          <w:tcPr>
-            <w:tcW w:w="2952" w:type="dxa"/>
-          </w:tcPr>
-          <w:p>
-            <w:r>
-              <w:t>/{UID}/OANode/{NID}</w:t>
-            </w:r>
-            <w:r>
-              <w:t>/data</w:t>
-            </w:r>
-          </w:p>
-        </w:tc>
-        <w:tc>
-          <w:tcPr>
-            <w:tcW w:w="1350" w:type="dxa"/>
-          </w:tcPr>
-          <w:p>
-            <w:pPr>
-              <w:jc w:val="center"/>
-            </w:pPr>
-            <w:r>
-              <w:t>TRUE/FALSE</w:t>
-            </w:r>
-          </w:p>
-        </w:tc>
-        <w:tc>
-          <w:tcPr>
-            <w:tcW w:w="5220" w:type="dxa"/>
-          </w:tcPr>
-          <w:p>
-            <w:r>
-              <w:t>Get the OANode IDs</w:t>
-            </w:r>
-            <w:r>
-              <w:t xml:space="preserve"> sampled data</w:t>
-            </w:r>
-            <w:r>
-              <w:t xml:space="preserve">, allows some type of data </w:t>
-            </w:r>
-            <w:proofErr w:type="spellStart"/>
-            <w:r>
-              <w:t>thresholding</w:t>
-            </w:r>
-            <w:proofErr w:type="spellEnd"/>
-            <w:r>
-              <w:t xml:space="preserve"> and selection</w:t>
-            </w:r>
-            <w:r>
-              <w:t xml:space="preserve">; </w:t>
-            </w:r>
-            <w:r>
-              <w:t>Can be public/private</w:t>
-            </w:r>
-          </w:p>
-        </w:tc>
-      </w:tr>
-      <w:tr>
-        <w:tc>
-          <w:tcPr>
-            <w:tcW w:w="1008" w:type="dxa"/>
-          </w:tcPr>
-          <w:p>
-            <w:pPr>
-              <w:jc w:val="center"/>
-            </w:pPr>
-            <w:r>
-              <w:t>PUT</w:t>
-            </w:r>
-          </w:p>
-        </w:tc>
-        <w:tc>
-          <w:tcPr>
-            <w:tcW w:w="2952" w:type="dxa"/>
-          </w:tcPr>
-          <w:p>
-            <w:r>
-              <w:t>/{UID}/OANode/{NID}</w:t>
-            </w:r>
-            <w:r>
-              <w:t>/data</w:t>
-            </w:r>
-          </w:p>
-        </w:tc>
-        <w:tc>
-          <w:tcPr>
-            <w:tcW w:w="1350" w:type="dxa"/>
-          </w:tcPr>
-          <w:p>
-            <w:pPr>
-              <w:jc w:val="center"/>
-            </w:pPr>
-            <w:r>
-              <w:t>TRUE</w:t>
-            </w:r>
-          </w:p>
-        </w:tc>
-        <w:tc>
-          <w:tcPr>
-            <w:tcW w:w="5220" w:type="dxa"/>
-          </w:tcPr>
-          <w:p>
-            <w:r>
-              <w:t>Puts OANode sample data onto the server</w:t>
-            </w:r>
-          </w:p>
-        </w:tc>
-      </w:tr>
-      <w:tr>
-        <w:tc>
-          <w:tcPr>
-            <w:tcW w:w="1008" w:type="dxa"/>
-          </w:tcPr>
-          <w:p>
-            <w:pPr>
-              <w:jc w:val="center"/>
-            </w:pPr>
-            <w:r>
-              <w:t>DELETE</w:t>
-            </w:r>
-          </w:p>
-        </w:tc>
-        <w:tc>
-          <w:tcPr>
-            <w:tcW w:w="2952" w:type="dxa"/>
-          </w:tcPr>
-          <w:p>
-            <w:r>
-              <w:t>/{UID}/OANode/{NID}</w:t>
-            </w:r>
-            <w:r>
-              <w:t>/data</w:t>
-            </w:r>
-          </w:p>
-        </w:tc>
-        <w:tc>
-          <w:tcPr>
-            <w:tcW w:w="1350" w:type="dxa"/>
-          </w:tcPr>
-          <w:p>
-            <w:pPr>
-              <w:jc w:val="center"/>
-            </w:pPr>
-            <w:r>
-              <w:t>TRUE</w:t>
-            </w:r>
-          </w:p>
-        </w:tc>
-        <w:tc>
-          <w:tcPr>
-            <w:tcW w:w="5220" w:type="dxa"/>
-          </w:tcPr>
-          <w:p>
-            <w:r>
-              <w:t>De</w:t>
-            </w:r>
-            <w:r>
-              <w:t>letes the</w:t>
-            </w:r>
-            <w:r>
-              <w:t xml:space="preserve"> OANode</w:t>
-            </w:r>
-            <w:r>
-              <w:t xml:space="preserve"> data</w:t>
-            </w:r>
-            <w:r>
-              <w:t xml:space="preserve"> from the database</w:t>
-            </w:r>
-            <w:r>
-              <w:t>, can support some data selection (</w:t>
-            </w:r>
-            <w:proofErr w:type="spellStart"/>
-            <w:r>
-              <w:t>ie</w:t>
-            </w:r>
-            <w:proofErr w:type="spellEnd"/>
-            <w:r>
-              <w:t xml:space="preserve">: by date, by row, </w:t>
-            </w:r>
-            <w:proofErr w:type="spellStart"/>
-            <w:r>
-              <w:t>etc</w:t>
-            </w:r>
-            <w:proofErr w:type="spellEnd"/>
-            <w:r>
-              <w:t>)</w:t>
+              <w:t>Delete</w:t>
+            </w:r>
+            <w:r>
+              <w:t xml:space="preserve"> a </w:t>
+            </w:r>
+            <w:r>
+              <w:t xml:space="preserve">particular </w:t>
+            </w:r>
+            <w:r>
+              <w:t xml:space="preserve">monitoring task </w:t>
             </w:r>
           </w:p>
         </w:tc>
@@ -1599,13 +1787,8 @@
           </w:tcPr>
           <w:p>
             <w:r>
-              <w:t>/{UID}/</w:t>
-            </w:r>
-            <w:proofErr w:type="spellStart"/>
-            <w:r>
-              <w:t>OATask</w:t>
-            </w:r>
-            <w:proofErr w:type="spellEnd"/>
+              <w:t>/{UID}/OAAccounting</w:t>
+            </w:r>
           </w:p>
         </w:tc>
         <w:tc>
@@ -1627,7 +1810,109 @@
           </w:tcPr>
           <w:p>
             <w:r>
-              <w:t>List all of the monitoring tasks associated with the user</w:t>
+              <w:t>List all of the monetary transactions of the user; supports selectable sets by UID, SID, NID, date, amount, etc</w:t>
+            </w:r>
+          </w:p>
+        </w:tc>
+      </w:tr>
+      <w:tr>
+        <w:tc>
+          <w:tcPr>
+            <w:tcW w:w="1008" w:type="dxa"/>
+          </w:tcPr>
+          <w:p>
+            <w:pPr>
+              <w:jc w:val="center"/>
+            </w:pPr>
+            <w:r>
+              <w:t>POST</w:t>
+            </w:r>
+          </w:p>
+        </w:tc>
+        <w:tc>
+          <w:tcPr>
+            <w:tcW w:w="2952" w:type="dxa"/>
+          </w:tcPr>
+          <w:p>
+            <w:r>
+              <w:t>/{UID}/OAAccounting</w:t>
+            </w:r>
+          </w:p>
+        </w:tc>
+        <w:tc>
+          <w:tcPr>
+            <w:tcW w:w="1350" w:type="dxa"/>
+          </w:tcPr>
+          <w:p>
+            <w:pPr>
+              <w:jc w:val="center"/>
+            </w:pPr>
+            <w:r>
+              <w:t>TRUE</w:t>
+            </w:r>
+          </w:p>
+        </w:tc>
+        <w:tc>
+          <w:tcPr>
+            <w:tcW w:w="5220" w:type="dxa"/>
+          </w:tcPr>
+          <w:p>
+            <w:r>
+              <w:t>Create</w:t>
+            </w:r>
+            <w:r>
+              <w:t xml:space="preserve"> new transaction in the list</w:t>
+            </w:r>
+          </w:p>
+        </w:tc>
+      </w:tr>
+      <w:tr>
+        <w:tc>
+          <w:tcPr>
+            <w:tcW w:w="1008" w:type="dxa"/>
+          </w:tcPr>
+          <w:p>
+            <w:pPr>
+              <w:jc w:val="center"/>
+            </w:pPr>
+            <w:r>
+              <w:t>GET</w:t>
+            </w:r>
+          </w:p>
+        </w:tc>
+        <w:tc>
+          <w:tcPr>
+            <w:tcW w:w="2952" w:type="dxa"/>
+          </w:tcPr>
+          <w:p>
+            <w:r>
+              <w:t>/{UID}/OAAccounting/{AID}</w:t>
+            </w:r>
+          </w:p>
+        </w:tc>
+        <w:tc>
+          <w:tcPr>
+            <w:tcW w:w="1350" w:type="dxa"/>
+          </w:tcPr>
+          <w:p>
+            <w:pPr>
+              <w:jc w:val="center"/>
+            </w:pPr>
+            <w:r>
+              <w:t>TRUE</w:t>
+            </w:r>
+          </w:p>
+        </w:tc>
+        <w:tc>
+          <w:tcPr>
+            <w:tcW w:w="5220" w:type="dxa"/>
+          </w:tcPr>
+          <w:p>
+            <w:r>
+              <w:t>Get the particular</w:t>
+            </w:r>
+            <w:r>
+              <w:t xml:space="preserve"> transaction</w:t>
             </w:r>
           </w:p>
         </w:tc>
@@ -1652,13 +1937,11 @@
           </w:tcPr>
           <w:p>
             <w:r>
-              <w:t>/{UID}/</w:t>
-            </w:r>
-            <w:proofErr w:type="spellStart"/>
-            <w:r>
-              <w:t>OATask</w:t>
-            </w:r>
-            <w:proofErr w:type="spellEnd"/>
+              <w:t>/{UID}/OAAccounting</w:t>
+            </w:r>
+            <w:r>
+              <w:t>/{AID}</w:t>
+            </w:r>
           </w:p>
         </w:tc>
         <w:tc>
@@ -1680,45 +1963,38 @@
           </w:tcPr>
           <w:p>
             <w:r>
-              <w:t xml:space="preserve">Create a new monitoring task associated with a OANode or list of </w:t>
-            </w:r>
-            <w:proofErr w:type="spellStart"/>
-            <w:r>
-              <w:t>OANodes</w:t>
-            </w:r>
-            <w:proofErr w:type="spellEnd"/>
-          </w:p>
-        </w:tc>
-      </w:tr>
-      <w:tr>
-        <w:tc>
-          <w:tcPr>
-            <w:tcW w:w="1008" w:type="dxa"/>
-          </w:tcPr>
-          <w:p>
-            <w:pPr>
-              <w:jc w:val="center"/>
-            </w:pPr>
-            <w:r>
-              <w:t>PUT</w:t>
-            </w:r>
-          </w:p>
-        </w:tc>
-        <w:tc>
-          <w:tcPr>
-            <w:tcW w:w="2952" w:type="dxa"/>
-          </w:tcPr>
-          <w:p>
-            <w:r>
-              <w:t>/{UID}/</w:t>
-            </w:r>
-            <w:proofErr w:type="spellStart"/>
-            <w:r>
-              <w:t>OATask</w:t>
-            </w:r>
-            <w:proofErr w:type="spellEnd"/>
-            <w:r>
-              <w:t>/{TID}</w:t>
+              <w:t xml:space="preserve">Update </w:t>
+            </w:r>
+            <w:r>
+              <w:t>transaction</w:t>
+            </w:r>
+          </w:p>
+        </w:tc>
+      </w:tr>
+      <w:tr>
+        <w:tc>
+          <w:tcPr>
+            <w:tcW w:w="1008" w:type="dxa"/>
+          </w:tcPr>
+          <w:p>
+            <w:pPr>
+              <w:jc w:val="center"/>
+            </w:pPr>
+            <w:r>
+              <w:t>DELETE</w:t>
+            </w:r>
+          </w:p>
+        </w:tc>
+        <w:tc>
+          <w:tcPr>
+            <w:tcW w:w="2952" w:type="dxa"/>
+          </w:tcPr>
+          <w:p>
+            <w:r>
+              <w:t>/{UID}/OAAccounting</w:t>
+            </w:r>
+            <w:r>
+              <w:t>/{AID}</w:t>
             </w:r>
           </w:p>
         </w:tc>
@@ -1741,269 +2017,7 @@
           </w:tcPr>
           <w:p>
             <w:r>
-              <w:t xml:space="preserve">Update a particular monitoring task associated with a OANode or list of </w:t>
-            </w:r>
-            <w:proofErr w:type="spellStart"/>
-            <w:r>
-              <w:t>OANodes</w:t>
-            </w:r>
-            <w:proofErr w:type="spellEnd"/>
-          </w:p>
-        </w:tc>
-      </w:tr>
-      <w:tr>
-        <w:tc>
-          <w:tcPr>
-            <w:tcW w:w="1008" w:type="dxa"/>
-          </w:tcPr>
-          <w:p>
-            <w:pPr>
-              <w:jc w:val="center"/>
-            </w:pPr>
-            <w:r>
-              <w:t>DELETE</w:t>
-            </w:r>
-          </w:p>
-        </w:tc>
-        <w:tc>
-          <w:tcPr>
-            <w:tcW w:w="2952" w:type="dxa"/>
-          </w:tcPr>
-          <w:p>
-            <w:r>
-              <w:t>/{UID}/</w:t>
-            </w:r>
-            <w:proofErr w:type="spellStart"/>
-            <w:r>
-              <w:t>OATask</w:t>
-            </w:r>
-            <w:proofErr w:type="spellEnd"/>
-            <w:r>
-              <w:t>/{TID}</w:t>
-            </w:r>
-          </w:p>
-        </w:tc>
-        <w:tc>
-          <w:tcPr>
-            <w:tcW w:w="1350" w:type="dxa"/>
-          </w:tcPr>
-          <w:p>
-            <w:pPr>
-              <w:jc w:val="center"/>
-            </w:pPr>
-            <w:r>
-              <w:t>TRUE</w:t>
-            </w:r>
-          </w:p>
-        </w:tc>
-        <w:tc>
-          <w:tcPr>
-            <w:tcW w:w="5220" w:type="dxa"/>
-          </w:tcPr>
-          <w:p>
-            <w:r>
-              <w:t>Delete</w:t>
-            </w:r>
-            <w:r>
-              <w:t xml:space="preserve"> a</w:t>
-            </w:r>
-            <w:r>
-              <w:t xml:space="preserve"> </w:t>
-            </w:r>
-            <w:r>
-              <w:t xml:space="preserve">particular </w:t>
-            </w:r>
-            <w:r>
-              <w:t xml:space="preserve">monitoring </w:t>
-            </w:r>
-            <w:r>
-              <w:t>task</w:t>
-            </w:r>
-            <w:r>
-              <w:t xml:space="preserve"> </w:t>
-            </w:r>
-          </w:p>
-        </w:tc>
-      </w:tr>
-      <w:tr>
-        <w:tc>
-          <w:tcPr>
-            <w:tcW w:w="10530" w:type="dxa"/>
-            <w:gridSpan w:val="4"/>
-          </w:tcPr>
-          <w:p>
-            <w:r>
-              <w:t>--------------------------------------------------------------------------------------------------------------------------------------------------------</w:t>
-            </w:r>
-          </w:p>
-        </w:tc>
-      </w:tr>
-      <w:tr>
-        <w:tc>
-          <w:tcPr>
-            <w:tcW w:w="1008" w:type="dxa"/>
-          </w:tcPr>
-          <w:p>
-            <w:pPr>
-              <w:jc w:val="center"/>
-            </w:pPr>
-            <w:r>
-              <w:t>GET</w:t>
-            </w:r>
-          </w:p>
-        </w:tc>
-        <w:tc>
-          <w:tcPr>
-            <w:tcW w:w="2952" w:type="dxa"/>
-          </w:tcPr>
-          <w:p>
-            <w:r>
-              <w:t>/{UID}/</w:t>
-            </w:r>
-            <w:proofErr w:type="spellStart"/>
-            <w:r>
-              <w:t>OAAccounting</w:t>
-            </w:r>
-            <w:proofErr w:type="spellEnd"/>
-          </w:p>
-        </w:tc>
-        <w:tc>
-          <w:tcPr>
-            <w:tcW w:w="1350" w:type="dxa"/>
-          </w:tcPr>
-          <w:p>
-            <w:pPr>
-              <w:jc w:val="center"/>
-            </w:pPr>
-            <w:r>
-              <w:t>TRUE</w:t>
-            </w:r>
-          </w:p>
-        </w:tc>
-        <w:tc>
-          <w:tcPr>
-            <w:tcW w:w="5220" w:type="dxa"/>
-          </w:tcPr>
-          <w:p>
-            <w:r>
-              <w:t xml:space="preserve">List all of the </w:t>
-            </w:r>
-            <w:r>
-              <w:t xml:space="preserve">monetary transactions of the user; supports selectable sets by UID, SID, NID, date, amount, </w:t>
-            </w:r>
-            <w:proofErr w:type="spellStart"/>
-            <w:r>
-              <w:t>etc</w:t>
-            </w:r>
-            <w:proofErr w:type="spellEnd"/>
-          </w:p>
-        </w:tc>
-      </w:tr>
-      <w:tr>
-        <w:tc>
-          <w:tcPr>
-            <w:tcW w:w="1008" w:type="dxa"/>
-          </w:tcPr>
-          <w:p>
-            <w:pPr>
-              <w:jc w:val="center"/>
-            </w:pPr>
-            <w:r>
-              <w:t>PUT</w:t>
-            </w:r>
-          </w:p>
-        </w:tc>
-        <w:tc>
-          <w:tcPr>
-            <w:tcW w:w="2952" w:type="dxa"/>
-          </w:tcPr>
-          <w:p>
-            <w:r>
-              <w:t>/{UID}/</w:t>
-            </w:r>
-            <w:proofErr w:type="spellStart"/>
-            <w:r>
-              <w:t>OAAccounting</w:t>
-            </w:r>
-            <w:proofErr w:type="spellEnd"/>
-          </w:p>
-        </w:tc>
-        <w:tc>
-          <w:tcPr>
-            <w:tcW w:w="1350" w:type="dxa"/>
-          </w:tcPr>
-          <w:p>
-            <w:pPr>
-              <w:jc w:val="center"/>
-            </w:pPr>
-            <w:r>
-              <w:t>TRUE</w:t>
-            </w:r>
-          </w:p>
-        </w:tc>
-        <w:tc>
-          <w:tcPr>
-            <w:tcW w:w="5220" w:type="dxa"/>
-          </w:tcPr>
-          <w:p>
-            <w:r>
-              <w:t>Create/Update new transaction in the list</w:t>
-            </w:r>
-          </w:p>
-        </w:tc>
-      </w:tr>
-      <w:tr>
-        <w:tc>
-          <w:tcPr>
-            <w:tcW w:w="1008" w:type="dxa"/>
-          </w:tcPr>
-          <w:p>
-            <w:pPr>
-              <w:jc w:val="center"/>
-            </w:pPr>
-            <w:r>
-              <w:t>DELETE</w:t>
-            </w:r>
-          </w:p>
-        </w:tc>
-        <w:tc>
-          <w:tcPr>
-            <w:tcW w:w="2952" w:type="dxa"/>
-          </w:tcPr>
-          <w:p>
-            <w:r>
-              <w:t>/{UID}/</w:t>
-            </w:r>
-            <w:proofErr w:type="spellStart"/>
-            <w:r>
-              <w:t>OAAccounting</w:t>
-            </w:r>
-            <w:proofErr w:type="spellEnd"/>
-          </w:p>
-        </w:tc>
-        <w:tc>
-          <w:tcPr>
-            <w:tcW w:w="1350" w:type="dxa"/>
-          </w:tcPr>
-          <w:p>
-            <w:pPr>
-              <w:jc w:val="center"/>
-            </w:pPr>
-            <w:r>
-              <w:t>TRUE</w:t>
-            </w:r>
-          </w:p>
-        </w:tc>
-        <w:tc>
-          <w:tcPr>
-            <w:tcW w:w="5220" w:type="dxa"/>
-          </w:tcPr>
-          <w:p>
-            <w:r>
-              <w:t>Delete a transaction from the list</w:t>
-            </w:r>
-            <w:r>
-              <w:t xml:space="preserve"> </w:t>
+              <w:t xml:space="preserve">Delete a transaction from the list </w:t>
             </w:r>
           </w:p>
         </w:tc>

</xml_diff>